<commit_message>
Copy database works on Desktop and iPhone Simulator
</commit_message>
<xml_diff>
--- a/LearnQtQuick.docx
+++ b/LearnQtQuick.docx
@@ -11607,6 +11607,23 @@
     </w:p>
     <w:p/>
     <w:p>
+      <w:r>
+        <w:t>Để thực hiện các công việc nặng, liên quan đến business logic, không liên quan nhiều đến giao diện, ta thường kết hợp sử dụng C++ và Qml/JS tương tác qua lại với nhau để có thể hoàn thành công việc!</w:t>
+      </w:r>
+    </w:p>
+    <w:p/>
+    <w:p>
+      <w:r>
+        <w:t>Từ C++ cũng có thể gọi và điều khiển các thuộc tính ờ QML, và ngược lại từ Qml cũng có thể gọi và làm việc với các thuộc tính của class C++.</w:t>
+      </w:r>
+    </w:p>
+    <w:p/>
+    <w:p>
+      <w:pPr>
+        <w:rPr>
+          <w:lang w:val="vi-VN"/>
+        </w:rPr>
+      </w:pPr>
       <w:bookmarkStart w:id="0" w:name="_GoBack"/>
       <w:bookmarkEnd w:id="0"/>
     </w:p>

</xml_diff>

<commit_message>
ListView basic + Interact C++ with QML
</commit_message>
<xml_diff>
--- a/LearnQtQuick.docx
+++ b/LearnQtQuick.docx
@@ -11618,14 +11618,47 @@
       </w:r>
     </w:p>
     <w:p/>
+    <w:p/>
+    <w:p/>
+    <w:p/>
+    <w:p/>
+    <w:p>
+      <w:r>
+        <w:t xml:space="preserve">Signals and slots: </w:t>
+      </w:r>
+      <w:hyperlink r:id="rId66" w:history="1">
+        <w:r>
+          <w:rPr>
+            <w:rStyle w:val="Hyperlink"/>
+          </w:rPr>
+          <w:t>http://doc.qt.io/qt-5/signalsandslots.html</w:t>
+        </w:r>
+      </w:hyperlink>
+    </w:p>
+    <w:p>
+      <w:r>
+        <w:t xml:space="preserve">Blog hay: </w:t>
+      </w:r>
+      <w:hyperlink r:id="rId67" w:history="1">
+        <w:r>
+          <w:rPr>
+            <w:rStyle w:val="Hyperlink"/>
+          </w:rPr>
+          <w:t>https://ruedigergad.com/2011/11/13/exchange-data-and-objects-between-c-and-qml-and-vice-versa/</w:t>
+        </w:r>
+      </w:hyperlink>
+    </w:p>
+    <w:p>
+      <w:bookmarkStart w:id="0" w:name="_GoBack"/>
+      <w:bookmarkEnd w:id="0"/>
+    </w:p>
+    <w:p/>
     <w:p>
       <w:pPr>
         <w:rPr>
           <w:lang w:val="vi-VN"/>
         </w:rPr>
       </w:pPr>
-      <w:bookmarkStart w:id="0" w:name="_GoBack"/>
-      <w:bookmarkEnd w:id="0"/>
     </w:p>
     <w:p>
       <w:pPr>
@@ -13033,6 +13066,17 @@
       <w:szCs w:val="32"/>
     </w:rPr>
   </w:style>
+  <w:style w:type="character" w:styleId="Hyperlink">
+    <w:name w:val="Hyperlink"/>
+    <w:basedOn w:val="DefaultParagraphFont"/>
+    <w:uiPriority w:val="99"/>
+    <w:unhideWhenUsed/>
+    <w:rsid w:val="00297BC8"/>
+    <w:rPr>
+      <w:color w:val="0563C1" w:themeColor="hyperlink"/>
+      <w:u w:val="single"/>
+    </w:rPr>
+  </w:style>
 </w:styles>
 </file>
 

</xml_diff>